<commit_message>
Delivery of the documentation of TAPI 2.4.0
</commit_message>
<xml_diff>
--- a/GendocTemplates/TAPI GenDoc Oam.docx
+++ b/GendocTemplates/TAPI GenDoc Oam.docx
@@ -2402,29 +2402,34 @@
     </w:p>
     <w:p>
       <w:r>
-        <w:t>&lt;param key='model_path' value=</w:t>
-      </w:r>
-      <w:r>
-        <w:rPr>
-          <w:highlight w:val="yellow"/>
-        </w:rPr>
-        <w:t>'C:\Users\amazzini\ONF-TAPI-2.1.3-Final-DO-NOT-EDIT\TAPI\UML</w:t>
+        <w:t>&lt;param key='model_path' value='</w:t>
       </w:r>
       <w:r>
         <w:rPr>
           <w:highlight w:val="yellow"/>
           <w:lang w:val="en-GB"/>
         </w:rPr>
-        <w:t>\</w:t>
+        <w:t>C:\Users\amazzini\ONF-TAPI-2.</w:t>
       </w:r>
       <w:r>
         <w:rPr>
           <w:highlight w:val="yellow"/>
-        </w:rPr>
-        <w:t>'/</w:t>
-      </w:r>
-      <w:r>
-        <w:t>&gt;</w:t>
+          <w:lang w:val="en-GB"/>
+        </w:rPr>
+        <w:t>4.0</w:t>
+      </w:r>
+      <w:r>
+        <w:t>-DoNotEdit</w:t>
+      </w:r>
+      <w:r>
+        <w:rPr>
+          <w:highlight w:val="yellow"/>
+          <w:lang w:val="en-GB"/>
+        </w:rPr>
+        <w:t>\TAPI\UML\</w:t>
+      </w:r>
+      <w:r>
+        <w:t>'/&gt;</w:t>
       </w:r>
     </w:p>
     <w:p>
@@ -11073,6 +11078,7 @@
         <w:rPr>
           <w:color w:val="7030A0"/>
         </w:rPr>
+        <w:lastRenderedPageBreak/>
         <w:t>[/for]&lt;drop/&gt;</w:t>
       </w:r>
     </w:p>
@@ -18750,6 +18756,21 @@
 </file>
 
 <file path=customXml/item1.xml><?xml version="1.0" encoding="utf-8"?>
+<p:properties xmlns:p="http://schemas.microsoft.com/office/2006/metadata/properties" xmlns:xsi="http://www.w3.org/2001/XMLSchema-instance" xmlns:pc="http://schemas.microsoft.com/office/infopath/2007/PartnerControls">
+  <documentManagement/>
+</p:properties>
+</file>
+
+<file path=customXml/item2.xml><?xml version="1.0" encoding="utf-8"?>
+<?mso-contentType ?>
+<FormTemplates xmlns="http://schemas.microsoft.com/sharepoint/v3/contenttype/forms">
+  <Display>DocumentLibraryForm</Display>
+  <Edit>DocumentLibraryForm</Edit>
+  <New>DocumentLibraryForm</New>
+</FormTemplates>
+</file>
+
+<file path=customXml/item3.xml><?xml version="1.0" encoding="utf-8"?>
 <ct:contentTypeSchema xmlns:ct="http://schemas.microsoft.com/office/2006/metadata/contentType" xmlns:ma="http://schemas.microsoft.com/office/2006/metadata/properties/metaAttributes" ct:_="" ma:_="" ma:contentTypeName="Documento" ma:contentTypeID="0x01010048B744DA9392C24994816CE81A4E96B2" ma:contentTypeVersion="11" ma:contentTypeDescription="Crear nuevo documento." ma:contentTypeScope="" ma:versionID="c9d869055d2922d8eedbeedf45272560">
   <xsd:schema xmlns:xsd="http://www.w3.org/2001/XMLSchema" xmlns:xs="http://www.w3.org/2001/XMLSchema" xmlns:p="http://schemas.microsoft.com/office/2006/metadata/properties" xmlns:ns2="aedfe4e7-50b0-4858-8512-2bd6fd0722be" xmlns:ns3="56e270f6-a4ea-4c65-9ce0-875220205836" targetNamespace="http://schemas.microsoft.com/office/2006/metadata/properties" ma:root="true" ma:fieldsID="51e34d712a2e666f2ab883d3a362a4f1" ns2:_="" ns3:_="">
     <xsd:import namespace="aedfe4e7-50b0-4858-8512-2bd6fd0722be"/>
@@ -18960,7 +18981,7 @@
 </ct:contentTypeSchema>
 </file>
 
-<file path=customXml/item2.xml><?xml version="1.0" encoding="utf-8"?>
+<file path=customXml/item4.xml><?xml version="1.0" encoding="utf-8"?>
 <?mso-contentType ?>
 <FormTemplates xmlns="http://schemas.microsoft.com/sharepoint/v3/contenttype/forms">
   <Display>DocumentLibraryForm</Display>
@@ -18969,26 +18990,28 @@
 </FormTemplates>
 </file>
 
-<file path=customXml/item3.xml><?xml version="1.0" encoding="utf-8"?>
+<file path=customXml/item5.xml><?xml version="1.0" encoding="utf-8"?>
 <b:Sources xmlns:b="http://schemas.openxmlformats.org/officeDocument/2006/bibliography" xmlns="http://schemas.openxmlformats.org/officeDocument/2006/bibliography" SelectedStyle="/APA.XSL" StyleName="APA"/>
 </file>
 
-<file path=customXml/item4.xml><?xml version="1.0" encoding="utf-8"?>
-<p:properties xmlns:p="http://schemas.microsoft.com/office/2006/metadata/properties" xmlns:xsi="http://www.w3.org/2001/XMLSchema-instance" xmlns:pc="http://schemas.microsoft.com/office/infopath/2007/PartnerControls">
-  <documentManagement/>
-</p:properties>
+<file path=customXml/itemProps1.xml><?xml version="1.0" encoding="utf-8"?>
+<ds:datastoreItem xmlns:ds="http://schemas.openxmlformats.org/officeDocument/2006/customXml" ds:itemID="{6E284E5B-4AF2-4524-BC8D-BC2DDF64793C}">
+  <ds:schemaRefs>
+    <ds:schemaRef ds:uri="http://schemas.microsoft.com/office/2006/metadata/properties"/>
+    <ds:schemaRef ds:uri="http://schemas.microsoft.com/office/infopath/2007/PartnerControls"/>
+  </ds:schemaRefs>
+</ds:datastoreItem>
 </file>
 
-<file path=customXml/item5.xml><?xml version="1.0" encoding="utf-8"?>
-<?mso-contentType ?>
-<FormTemplates xmlns="http://schemas.microsoft.com/sharepoint/v3/contenttype/forms">
-  <Display>DocumentLibraryForm</Display>
-  <Edit>DocumentLibraryForm</Edit>
-  <New>DocumentLibraryForm</New>
-</FormTemplates>
+<file path=customXml/itemProps2.xml><?xml version="1.0" encoding="utf-8"?>
+<ds:datastoreItem xmlns:ds="http://schemas.openxmlformats.org/officeDocument/2006/customXml" ds:itemID="{2F19CDD6-E150-4199-95EA-20ECCC311FB4}">
+  <ds:schemaRefs>
+    <ds:schemaRef ds:uri="http://schemas.microsoft.com/sharepoint/v3/contenttype/forms"/>
+  </ds:schemaRefs>
+</ds:datastoreItem>
 </file>
 
-<file path=customXml/itemProps1.xml><?xml version="1.0" encoding="utf-8"?>
+<file path=customXml/itemProps3.xml><?xml version="1.0" encoding="utf-8"?>
 <ds:datastoreItem xmlns:ds="http://schemas.openxmlformats.org/officeDocument/2006/customXml" ds:itemID="{07506489-8276-4FB4-B440-584E7F0D5ED2}">
   <ds:schemaRefs>
     <ds:schemaRef ds:uri="http://schemas.microsoft.com/office/2006/metadata/contentType"/>
@@ -19007,7 +19030,7 @@
 </ds:datastoreItem>
 </file>
 
-<file path=customXml/itemProps2.xml><?xml version="1.0" encoding="utf-8"?>
+<file path=customXml/itemProps4.xml><?xml version="1.0" encoding="utf-8"?>
 <ds:datastoreItem xmlns:ds="http://schemas.openxmlformats.org/officeDocument/2006/customXml" ds:itemID="{A7101888-61D1-449E-BA05-9A9194FBB06F}">
   <ds:schemaRefs>
     <ds:schemaRef ds:uri="http://schemas.microsoft.com/sharepoint/v3/contenttype/forms"/>
@@ -19015,27 +19038,10 @@
 </ds:datastoreItem>
 </file>
 
-<file path=customXml/itemProps3.xml><?xml version="1.0" encoding="utf-8"?>
+<file path=customXml/itemProps5.xml><?xml version="1.0" encoding="utf-8"?>
 <ds:datastoreItem xmlns:ds="http://schemas.openxmlformats.org/officeDocument/2006/customXml" ds:itemID="{232A609B-99B7-4CFB-AC2F-11B8C53767B4}">
   <ds:schemaRefs>
     <ds:schemaRef ds:uri="http://schemas.openxmlformats.org/officeDocument/2006/bibliography"/>
   </ds:schemaRefs>
 </ds:datastoreItem>
-</file>
-
-<file path=customXml/itemProps4.xml><?xml version="1.0" encoding="utf-8"?>
-<ds:datastoreItem xmlns:ds="http://schemas.openxmlformats.org/officeDocument/2006/customXml" ds:itemID="{6E284E5B-4AF2-4524-BC8D-BC2DDF64793C}">
-  <ds:schemaRefs>
-    <ds:schemaRef ds:uri="http://schemas.microsoft.com/office/2006/metadata/properties"/>
-    <ds:schemaRef ds:uri="http://schemas.microsoft.com/office/infopath/2007/PartnerControls"/>
-  </ds:schemaRefs>
-</ds:datastoreItem>
-</file>
-
-<file path=customXml/itemProps5.xml><?xml version="1.0" encoding="utf-8"?>
-<ds:datastoreItem xmlns:ds="http://schemas.openxmlformats.org/officeDocument/2006/customXml" ds:itemID="{2F19CDD6-E150-4199-95EA-20ECCC311FB4}">
-  <ds:schemaRefs>
-    <ds:schemaRef ds:uri="http://schemas.microsoft.com/sharepoint/v3/contenttype/forms"/>
-  </ds:schemaRefs>
-</ds:datastoreItem>
 </file>
</xml_diff>